<commit_message>
Algorytm KLT + bugfix
</commit_message>
<xml_diff>
--- a/Optymalizacja trajektorii dronów - spis treści.docx
+++ b/Optymalizacja trajektorii dronów - spis treści.docx
@@ -16,6 +16,13 @@
         </w:rPr>
         <w:t>Optymalizacja trajektorii dronów</w:t>
       </w:r>
+      <w:r>
+        <w:rPr>
+          <w:b/>
+          <w:bCs/>
+        </w:rPr>
+        <w:t xml:space="preserve"> – Maciej Morgalla</w:t>
+      </w:r>
     </w:p>
     <w:p>
       <w:r>
@@ -320,7 +327,13 @@
         <w:t xml:space="preserve">Funkcja celu </w:t>
       </w:r>
       <w:r>
-        <w:t>– opis wyglądu funkcji celu i jej elementów – 1 strona</w:t>
+        <w:t xml:space="preserve">– opis </w:t>
+      </w:r>
+      <w:r>
+        <w:t>działania</w:t>
+      </w:r>
+      <w:r>
+        <w:t xml:space="preserve"> funkcji celu i jej elementów – 1 strona</w:t>
       </w:r>
     </w:p>
     <w:p>

</xml_diff>